<commit_message>
socket.io has been updated
</commit_message>
<xml_diff>
--- a/Chapters/Chapter10_01.docx
+++ b/Chapters/Chapter10_01.docx
@@ -312,9 +312,6 @@
       <w:pPr>
         <w:pStyle w:val="a3"/>
         <w:ind w:leftChars="0" w:left="1120"/>
-        <w:rPr>
-          <w:rFonts w:hint="eastAsia"/>
-        </w:rPr>
       </w:pPr>
       <w:proofErr w:type="spellStart"/>
       <w:r>
@@ -378,6 +375,213 @@
         </w:rPr>
         <w:t>로 미들웨어 등록한다.</w:t>
       </w:r>
+    </w:p>
+    <w:p>
+      <w:pPr>
+        <w:pStyle w:val="a3"/>
+        <w:ind w:leftChars="0" w:left="1120"/>
+      </w:pPr>
+      <w:r>
+        <w:rPr>
+          <w:rFonts w:hint="eastAsia"/>
+        </w:rPr>
+        <w:t xml:space="preserve">익스프레스 서버 시작 코드를 </w:t>
+      </w:r>
+      <w:r>
+        <w:t xml:space="preserve">server </w:t>
+      </w:r>
+      <w:r>
+        <w:rPr>
+          <w:rFonts w:hint="eastAsia"/>
+        </w:rPr>
+        <w:t>객체로 반환하고,</w:t>
+      </w:r>
+      <w:r>
+        <w:t xml:space="preserve"> </w:t>
+      </w:r>
+      <w:r>
+        <w:rPr>
+          <w:rFonts w:hint="eastAsia"/>
+        </w:rPr>
+        <w:t xml:space="preserve">이를 기반으로 </w:t>
+      </w:r>
+      <w:r>
+        <w:t xml:space="preserve">socket.io </w:t>
+      </w:r>
+      <w:r>
+        <w:rPr>
+          <w:rFonts w:hint="eastAsia"/>
+        </w:rPr>
+        <w:t>서버를 시작한다(</w:t>
+      </w:r>
+      <w:r>
+        <w:t>listen).</w:t>
+      </w:r>
+    </w:p>
+    <w:p>
+      <w:pPr>
+        <w:pStyle w:val="a3"/>
+        <w:numPr>
+          <w:ilvl w:val="3"/>
+          <w:numId w:val="1"/>
+        </w:numPr>
+        <w:ind w:leftChars="0"/>
+      </w:pPr>
+      <w:r>
+        <w:rPr>
+          <w:rFonts w:hint="eastAsia"/>
+        </w:rPr>
+        <w:t>클라이언트(</w:t>
+      </w:r>
+      <w:r>
+        <w:t xml:space="preserve">socket.io </w:t>
+      </w:r>
+      <w:r>
+        <w:rPr>
+          <w:rFonts w:hint="eastAsia"/>
+        </w:rPr>
+        <w:t>클라이언트)가 웹 소켓으로 익스프레스 서버에 요청을 보내면,</w:t>
+      </w:r>
+      <w:r>
+        <w:t xml:space="preserve"> </w:t>
+      </w:r>
+      <w:r>
+        <w:rPr>
+          <w:rFonts w:hint="eastAsia"/>
+        </w:rPr>
+        <w:t xml:space="preserve">이를 </w:t>
+      </w:r>
+      <w:r>
+        <w:t xml:space="preserve">socket.io </w:t>
+      </w:r>
+      <w:r>
+        <w:rPr>
+          <w:rFonts w:hint="eastAsia"/>
+        </w:rPr>
+        <w:t>모듈을 기반으로 리턴이 가능해진다!</w:t>
+      </w:r>
+      <w:r>
+        <w:rPr>
+          <w:rFonts w:hint="eastAsia"/>
+        </w:rPr>
+        <w:t xml:space="preserve"> </w:t>
+      </w:r>
+      <w:proofErr w:type="spellStart"/>
+      <w:proofErr w:type="gramStart"/>
+      <w:r>
+        <w:t>socketio.listen</w:t>
+      </w:r>
+      <w:proofErr w:type="spellEnd"/>
+      <w:proofErr w:type="gramEnd"/>
+      <w:r>
+        <w:t xml:space="preserve">( ) </w:t>
+      </w:r>
+      <w:r>
+        <w:rPr>
+          <w:rFonts w:hint="eastAsia"/>
+        </w:rPr>
+        <w:t xml:space="preserve">메소드는 </w:t>
+      </w:r>
+      <w:proofErr w:type="spellStart"/>
+      <w:r>
+        <w:t>httpServer</w:t>
+      </w:r>
+      <w:proofErr w:type="spellEnd"/>
+      <w:r>
+        <w:rPr>
+          <w:rFonts w:hint="eastAsia"/>
+        </w:rPr>
+        <w:t xml:space="preserve">를 파라미터로 받기 때문에 익스프레스 서버가 실행된 </w:t>
+      </w:r>
+      <w:r>
+        <w:t xml:space="preserve">server </w:t>
+      </w:r>
+      <w:r>
+        <w:rPr>
+          <w:rFonts w:hint="eastAsia"/>
+        </w:rPr>
+        <w:t>변수를 파라미터로 전달한다.</w:t>
+      </w:r>
+    </w:p>
+    <w:p>
+      <w:pPr>
+        <w:pStyle w:val="a3"/>
+        <w:ind w:leftChars="0" w:left="1200"/>
+      </w:pPr>
+      <w:proofErr w:type="spellStart"/>
+      <w:r>
+        <w:t>io</w:t>
+      </w:r>
+      <w:proofErr w:type="spellEnd"/>
+      <w:r>
+        <w:t>(</w:t>
+      </w:r>
+      <w:r>
+        <w:rPr>
+          <w:rFonts w:hint="eastAsia"/>
+        </w:rPr>
+        <w:t>소켓서버 변수)는</w:t>
+      </w:r>
+      <w:r>
+        <w:rPr>
+          <w:rFonts w:hint="eastAsia"/>
+        </w:rPr>
+        <w:t xml:space="preserve"> </w:t>
+      </w:r>
+      <w:r>
+        <w:t>sockets</w:t>
+      </w:r>
+      <w:r>
+        <w:rPr>
+          <w:rFonts w:hint="eastAsia"/>
+        </w:rPr>
+        <w:t>라는 객체가 클라이언트 접속/데이터 전송 이벤트를 발생할 수 있다.</w:t>
+      </w:r>
+      <w:r>
+        <w:t xml:space="preserve"> </w:t>
+      </w:r>
+      <w:r>
+        <w:rPr>
+          <w:rFonts w:hint="eastAsia"/>
+        </w:rPr>
+        <w:t xml:space="preserve">이를 통해 </w:t>
+      </w:r>
+      <w:r>
+        <w:t xml:space="preserve">connection </w:t>
+      </w:r>
+      <w:r>
+        <w:rPr>
+          <w:rFonts w:hint="eastAsia"/>
+        </w:rPr>
+        <w:t>이벤트를 우선 처리한다.</w:t>
+      </w:r>
+      <w:r>
+        <w:t xml:space="preserve"> </w:t>
+      </w:r>
+      <w:r>
+        <w:rPr>
+          <w:rFonts w:hint="eastAsia"/>
+        </w:rPr>
+        <w:t xml:space="preserve">요청 클라이언트의 </w:t>
+      </w:r>
+      <w:r>
+        <w:t xml:space="preserve">IP, </w:t>
+      </w:r>
+      <w:r>
+        <w:rPr>
+          <w:rFonts w:hint="eastAsia"/>
+        </w:rPr>
+        <w:t>포트 정보를 우선 설정해준다.</w:t>
+      </w:r>
+    </w:p>
+    <w:p>
+      <w:pPr>
+        <w:pStyle w:val="a3"/>
+        <w:ind w:leftChars="0" w:left="1200"/>
+        <w:rPr>
+          <w:rFonts w:hint="eastAsia"/>
+        </w:rPr>
+      </w:pPr>
       <w:bookmarkStart w:id="0" w:name="_GoBack"/>
       <w:bookmarkEnd w:id="0"/>
     </w:p>

</xml_diff>

<commit_message>
socket.io chat01.html has been updated
</commit_message>
<xml_diff>
--- a/Chapters/Chapter10_01.docx
+++ b/Chapters/Chapter10_01.docx
@@ -520,7 +520,19 @@
         <w:rPr>
           <w:rFonts w:hint="eastAsia"/>
         </w:rPr>
-        <w:t>소켓서버 변수)는</w:t>
+        <w:t>소켓</w:t>
+      </w:r>
+      <w:r>
+        <w:rPr>
+          <w:rFonts w:hint="eastAsia"/>
+        </w:rPr>
+        <w:t xml:space="preserve"> </w:t>
+      </w:r>
+      <w:r>
+        <w:rPr>
+          <w:rFonts w:hint="eastAsia"/>
+        </w:rPr>
+        <w:t>서버 변수)는</w:t>
       </w:r>
       <w:r>
         <w:rPr>
@@ -577,11 +589,580 @@
     <w:p>
       <w:pPr>
         <w:pStyle w:val="a3"/>
-        <w:ind w:leftChars="0" w:left="1200"/>
-        <w:rPr>
-          <w:rFonts w:hint="eastAsia"/>
-        </w:rPr>
-      </w:pPr>
+        <w:numPr>
+          <w:ilvl w:val="0"/>
+          <w:numId w:val="24"/>
+        </w:numPr>
+        <w:ind w:leftChars="0"/>
+      </w:pPr>
+      <w:r>
+        <w:t>[chat01.html]</w:t>
+      </w:r>
+    </w:p>
+    <w:p>
+      <w:pPr>
+        <w:pStyle w:val="a3"/>
+        <w:ind w:leftChars="0" w:left="1120"/>
+      </w:pPr>
+      <w:proofErr w:type="gramStart"/>
+      <w:r>
+        <w:rPr>
+          <w:rFonts w:hint="eastAsia"/>
+        </w:rPr>
+        <w:t xml:space="preserve">서버 </w:t>
+      </w:r>
+      <w:r>
+        <w:t>/</w:t>
+      </w:r>
+      <w:proofErr w:type="gramEnd"/>
+      <w:r>
+        <w:t xml:space="preserve"> IP </w:t>
+      </w:r>
+      <w:r>
+        <w:rPr>
+          <w:rFonts w:hint="eastAsia"/>
+        </w:rPr>
+        <w:t>포트 입력 i</w:t>
+      </w:r>
+      <w:r>
+        <w:t xml:space="preserve">nput box </w:t>
+      </w:r>
+      <w:r>
+        <w:rPr>
+          <w:rFonts w:hint="eastAsia"/>
+        </w:rPr>
+        <w:t>두 개와 연결하기 버튼을 생성하고,</w:t>
+      </w:r>
+      <w:r>
+        <w:t xml:space="preserve"> &lt;div&gt; </w:t>
+      </w:r>
+      <w:r>
+        <w:rPr>
+          <w:rFonts w:hint="eastAsia"/>
+        </w:rPr>
+        <w:t xml:space="preserve">태그를 추가해 </w:t>
+      </w:r>
+      <w:r>
+        <w:t xml:space="preserve">id </w:t>
+      </w:r>
+      <w:r>
+        <w:rPr>
+          <w:rFonts w:hint="eastAsia"/>
+        </w:rPr>
+        <w:t xml:space="preserve">속성값으로 </w:t>
+      </w:r>
+      <w:r>
+        <w:t>result</w:t>
+      </w:r>
+      <w:r>
+        <w:rPr>
+          <w:rFonts w:hint="eastAsia"/>
+        </w:rPr>
+        <w:t>를 넣어둔다.</w:t>
+      </w:r>
+      <w:r>
+        <w:t xml:space="preserve"> </w:t>
+      </w:r>
+      <w:r>
+        <w:sym w:font="Wingdings" w:char="F0E0"/>
+      </w:r>
+      <w:r>
+        <w:t xml:space="preserve"> </w:t>
+      </w:r>
+      <w:r>
+        <w:rPr>
+          <w:rFonts w:hint="eastAsia"/>
+        </w:rPr>
+        <w:t xml:space="preserve">이 </w:t>
+      </w:r>
+      <w:r>
+        <w:t xml:space="preserve">div </w:t>
+      </w:r>
+      <w:r>
+        <w:rPr>
+          <w:rFonts w:hint="eastAsia"/>
+        </w:rPr>
+        <w:t>태그 내에 진행과정 로그 출력.</w:t>
+      </w:r>
+    </w:p>
+    <w:p>
+      <w:pPr>
+        <w:pStyle w:val="a3"/>
+        <w:ind w:leftChars="0" w:left="1120"/>
+      </w:pPr>
+      <w:r>
+        <w:rPr>
+          <w:rFonts w:hint="eastAsia"/>
+        </w:rPr>
+        <w:t>[연결하기]</w:t>
+      </w:r>
+      <w:r>
+        <w:t xml:space="preserve"> </w:t>
+      </w:r>
+      <w:r>
+        <w:rPr>
+          <w:rFonts w:hint="eastAsia"/>
+        </w:rPr>
+        <w:t xml:space="preserve">버튼 클릭 시 </w:t>
+      </w:r>
+      <w:r>
+        <w:t>socket.io</w:t>
+      </w:r>
+      <w:r>
+        <w:rPr>
+          <w:rFonts w:hint="eastAsia"/>
+        </w:rPr>
+        <w:t>서버에 연결하도록 작성.</w:t>
+      </w:r>
+      <w:r>
+        <w:t xml:space="preserve"> jQuery </w:t>
+      </w:r>
+      <w:proofErr w:type="gramStart"/>
+      <w:r>
+        <w:rPr>
+          <w:rFonts w:hint="eastAsia"/>
+        </w:rPr>
+        <w:t xml:space="preserve">파일 </w:t>
+      </w:r>
+      <w:r>
+        <w:t>/</w:t>
+      </w:r>
+      <w:proofErr w:type="gramEnd"/>
+      <w:r>
+        <w:t xml:space="preserve"> socket.io</w:t>
+      </w:r>
+      <w:r>
+        <w:t xml:space="preserve"> </w:t>
+      </w:r>
+      <w:r>
+        <w:rPr>
+          <w:rFonts w:hint="eastAsia"/>
+        </w:rPr>
+        <w:t>라이브러리 파일 다운로드</w:t>
+      </w:r>
+      <w:r>
+        <w:t xml:space="preserve"> </w:t>
+      </w:r>
+      <w:r>
+        <w:rPr>
+          <w:rFonts w:hint="eastAsia"/>
+        </w:rPr>
+        <w:t xml:space="preserve">진행 후 </w:t>
+      </w:r>
+      <w:r>
+        <w:t xml:space="preserve">script </w:t>
+      </w:r>
+      <w:proofErr w:type="spellStart"/>
+      <w:r>
+        <w:t>src</w:t>
+      </w:r>
+      <w:proofErr w:type="spellEnd"/>
+      <w:r>
+        <w:rPr>
+          <w:rFonts w:hint="eastAsia"/>
+        </w:rPr>
+        <w:t>로 연결</w:t>
+      </w:r>
+    </w:p>
+    <w:p>
+      <w:pPr>
+        <w:pStyle w:val="a3"/>
+        <w:ind w:leftChars="0" w:left="1120"/>
+      </w:pPr>
+      <w:r>
+        <w:rPr>
+          <w:rFonts w:hint="eastAsia"/>
+        </w:rPr>
+        <w:t>그리고</w:t>
+      </w:r>
+    </w:p>
+    <w:p>
+      <w:pPr>
+        <w:pStyle w:val="a3"/>
+        <w:ind w:leftChars="0" w:left="1120"/>
+      </w:pPr>
+      <w:r>
+        <w:t xml:space="preserve">&lt;script&gt; </w:t>
+      </w:r>
+      <w:r>
+        <w:rPr>
+          <w:rFonts w:hint="eastAsia"/>
+        </w:rPr>
+        <w:t>태그로</w:t>
+      </w:r>
+      <w:r>
+        <w:t xml:space="preserve">, </w:t>
+      </w:r>
+      <w:r>
+        <w:rPr>
+          <w:rFonts w:hint="eastAsia"/>
+        </w:rPr>
+        <w:t>서버 연결 함수를 정의한다.</w:t>
+      </w:r>
+      <w:r>
+        <w:t xml:space="preserve"> </w:t>
+      </w:r>
+    </w:p>
+    <w:p>
+      <w:pPr>
+        <w:pStyle w:val="a3"/>
+        <w:ind w:leftChars="0" w:left="1120"/>
+      </w:pPr>
+      <w:r>
+        <w:lastRenderedPageBreak/>
+        <w:t xml:space="preserve">우선 </w:t>
+      </w:r>
+      <w:proofErr w:type="gramStart"/>
+      <w:r>
+        <w:t xml:space="preserve">$( </w:t>
+      </w:r>
+      <w:r>
+        <w:rPr>
+          <w:rFonts w:hint="eastAsia"/>
+        </w:rPr>
+        <w:t>f</w:t>
+      </w:r>
+      <w:r>
+        <w:t>unction</w:t>
+      </w:r>
+      <w:proofErr w:type="gramEnd"/>
+      <w:r>
+        <w:t xml:space="preserve">( ) ) </w:t>
+      </w:r>
+      <w:r>
+        <w:rPr>
+          <w:rFonts w:hint="eastAsia"/>
+        </w:rPr>
+        <w:t>를 사용해 초기화 함수를 지정한다.</w:t>
+      </w:r>
+    </w:p>
+    <w:p>
+      <w:pPr>
+        <w:pStyle w:val="a3"/>
+        <w:ind w:leftChars="0" w:left="1120"/>
+      </w:pPr>
+      <w:r>
+        <w:rPr>
+          <w:rFonts w:hint="eastAsia"/>
+        </w:rPr>
+        <w:t>단,</w:t>
+      </w:r>
+      <w:r>
+        <w:t xml:space="preserve"> </w:t>
+      </w:r>
+      <w:r>
+        <w:rPr>
+          <w:rFonts w:hint="eastAsia"/>
+        </w:rPr>
+        <w:t>주의사항</w:t>
+      </w:r>
+    </w:p>
+    <w:p>
+      <w:pPr>
+        <w:pStyle w:val="a3"/>
+        <w:ind w:leftChars="0" w:left="1120"/>
+      </w:pPr>
+      <w:r>
+        <w:t xml:space="preserve">script </w:t>
+      </w:r>
+      <w:proofErr w:type="spellStart"/>
+      <w:r>
+        <w:t>src</w:t>
+      </w:r>
+      <w:proofErr w:type="spellEnd"/>
+      <w:r>
+        <w:rPr>
+          <w:rFonts w:hint="eastAsia"/>
+        </w:rPr>
+        <w:t xml:space="preserve">로 </w:t>
+      </w:r>
+      <w:r>
+        <w:t>socket.io</w:t>
+      </w:r>
+      <w:r>
+        <w:rPr>
+          <w:rFonts w:hint="eastAsia"/>
+        </w:rPr>
+        <w:t xml:space="preserve">를 </w:t>
+      </w:r>
+      <w:proofErr w:type="spellStart"/>
+      <w:r>
+        <w:rPr>
+          <w:rFonts w:hint="eastAsia"/>
+        </w:rPr>
+        <w:t>로드할</w:t>
+      </w:r>
+      <w:proofErr w:type="spellEnd"/>
+      <w:r>
+        <w:rPr>
+          <w:rFonts w:hint="eastAsia"/>
+        </w:rPr>
+        <w:t xml:space="preserve"> 때 </w:t>
+      </w:r>
+      <w:hyperlink r:id="rId5" w:history="1">
+        <w:r>
+          <w:rPr>
+            <w:rStyle w:val="a4"/>
+          </w:rPr>
+          <w:t>https://cdn.socket.io/socket.io-1.4.0.js</w:t>
+        </w:r>
+      </w:hyperlink>
+      <w:r>
+        <w:t xml:space="preserve"> </w:t>
+      </w:r>
+      <w:r>
+        <w:rPr>
+          <w:rFonts w:hint="eastAsia"/>
+        </w:rPr>
+        <w:t xml:space="preserve">를 사용해서 </w:t>
+      </w:r>
+      <w:proofErr w:type="spellStart"/>
+      <w:r>
+        <w:rPr>
+          <w:rFonts w:hint="eastAsia"/>
+        </w:rPr>
+        <w:t>로드한다</w:t>
+      </w:r>
+      <w:proofErr w:type="spellEnd"/>
+      <w:r>
+        <w:rPr>
+          <w:rFonts w:hint="eastAsia"/>
+        </w:rPr>
+        <w:t>.</w:t>
+      </w:r>
+      <w:r>
+        <w:t xml:space="preserve"> </w:t>
+      </w:r>
+      <w:r>
+        <w:rPr>
+          <w:rFonts w:hint="eastAsia"/>
+        </w:rPr>
+        <w:t xml:space="preserve">그냥 </w:t>
+      </w:r>
+      <w:r>
+        <w:t xml:space="preserve">socket.io.js </w:t>
+      </w:r>
+      <w:proofErr w:type="spellStart"/>
+      <w:r>
+        <w:rPr>
+          <w:rFonts w:hint="eastAsia"/>
+        </w:rPr>
+        <w:t>로드하면</w:t>
+      </w:r>
+      <w:proofErr w:type="spellEnd"/>
+      <w:r>
+        <w:rPr>
+          <w:rFonts w:hint="eastAsia"/>
+        </w:rPr>
+        <w:t xml:space="preserve"> 에러 발생함.</w:t>
+      </w:r>
+    </w:p>
+    <w:p>
+      <w:pPr>
+        <w:pStyle w:val="a3"/>
+        <w:ind w:leftChars="0" w:left="1120"/>
+      </w:pPr>
+      <w:r>
+        <w:rPr>
+          <w:rFonts w:hint="eastAsia"/>
+        </w:rPr>
+        <w:t xml:space="preserve">이 </w:t>
+      </w:r>
+      <w:r>
+        <w:t>html</w:t>
+      </w:r>
+      <w:r>
+        <w:rPr>
+          <w:rFonts w:hint="eastAsia"/>
+        </w:rPr>
+        <w:t>파일 내에서는 클라이언트가 웹 소켓 서버</w:t>
+      </w:r>
+    </w:p>
+    <w:p>
+      <w:pPr>
+        <w:pStyle w:val="a3"/>
+        <w:pBdr>
+          <w:bottom w:val="single" w:sz="6" w:space="1" w:color="auto"/>
+        </w:pBdr>
+        <w:ind w:leftChars="0" w:left="1120"/>
+      </w:pPr>
+    </w:p>
+    <w:p>
+      <w:pPr>
+        <w:pStyle w:val="a3"/>
+        <w:numPr>
+          <w:ilvl w:val="0"/>
+          <w:numId w:val="1"/>
+        </w:numPr>
+        <w:ind w:leftChars="0"/>
+      </w:pPr>
+      <w:r>
+        <w:rPr>
+          <w:rFonts w:hint="eastAsia"/>
+        </w:rPr>
+        <w:t>서버에 보낸 메시지 그대로 받기</w:t>
+      </w:r>
+    </w:p>
+    <w:p>
+      <w:pPr>
+        <w:pStyle w:val="a3"/>
+        <w:ind w:leftChars="0" w:left="760"/>
+      </w:pPr>
+      <w:r>
+        <w:t>socket</w:t>
+      </w:r>
+      <w:r>
+        <w:rPr>
+          <w:rFonts w:hint="eastAsia"/>
+        </w:rPr>
+        <w:t>.</w:t>
+      </w:r>
+      <w:r>
+        <w:t xml:space="preserve">io </w:t>
+      </w:r>
+      <w:r>
+        <w:rPr>
+          <w:rFonts w:hint="eastAsia"/>
+        </w:rPr>
+        <w:t>모듈은 메시지를 보내고 받을 때 이벤트 처리 방식을 사용함.</w:t>
+      </w:r>
+      <w:r>
+        <w:br/>
+      </w:r>
+      <w:r>
+        <w:rPr>
+          <w:rFonts w:hint="eastAsia"/>
+        </w:rPr>
+        <w:t xml:space="preserve">알다시피 </w:t>
+      </w:r>
+      <w:r>
+        <w:t>on(event, callback)</w:t>
+      </w:r>
+      <w:r>
+        <w:rPr>
+          <w:rFonts w:hint="eastAsia"/>
+        </w:rPr>
+        <w:t xml:space="preserve">은 </w:t>
+      </w:r>
+      <w:r>
+        <w:rPr>
+          <w:rFonts w:hint="eastAsia"/>
+        </w:rPr>
+        <w:t>이벤트 수신형으로</w:t>
+      </w:r>
+      <w:r>
+        <w:t xml:space="preserve">, </w:t>
+      </w:r>
+      <w:r>
+        <w:rPr>
+          <w:rFonts w:hint="eastAsia"/>
+        </w:rPr>
+        <w:t xml:space="preserve">수신 객체가 </w:t>
+      </w:r>
+      <w:proofErr w:type="spellStart"/>
+      <w:r>
+        <w:rPr>
+          <w:rFonts w:hint="eastAsia"/>
+        </w:rPr>
+        <w:t>콜백에</w:t>
+      </w:r>
+      <w:proofErr w:type="spellEnd"/>
+      <w:r>
+        <w:rPr>
+          <w:rFonts w:hint="eastAsia"/>
+        </w:rPr>
+        <w:t xml:space="preserve"> 전달되고</w:t>
+      </w:r>
+    </w:p>
+    <w:p>
+      <w:pPr>
+        <w:pStyle w:val="a3"/>
+        <w:ind w:leftChars="0" w:left="760"/>
+      </w:pPr>
+      <w:r>
+        <w:rPr>
+          <w:rFonts w:hint="eastAsia"/>
+        </w:rPr>
+        <w:t>e</w:t>
+      </w:r>
+      <w:r>
+        <w:t>mit(event, object)</w:t>
+      </w:r>
+      <w:r>
+        <w:rPr>
+          <w:rFonts w:hint="eastAsia"/>
+        </w:rPr>
+        <w:t>는 이벤트 송신 형태로 여기서는 메시지를 송신함</w:t>
+      </w:r>
+      <w:r>
+        <w:rPr>
+          <w:rFonts w:hint="eastAsia"/>
+        </w:rPr>
+        <w:t>.</w:t>
+      </w:r>
+      <w:r>
+        <w:t xml:space="preserve"> </w:t>
+      </w:r>
+      <w:r>
+        <w:rPr>
+          <w:rFonts w:hint="eastAsia"/>
+        </w:rPr>
+        <w:t>사용자 정의 이벤트.</w:t>
+      </w:r>
+    </w:p>
+    <w:p>
+      <w:pPr>
+        <w:pStyle w:val="a3"/>
+        <w:ind w:leftChars="0" w:left="760"/>
+      </w:pPr>
+    </w:p>
+    <w:p>
+      <w:pPr>
+        <w:pStyle w:val="a3"/>
+        <w:numPr>
+          <w:ilvl w:val="0"/>
+          <w:numId w:val="28"/>
+        </w:numPr>
+        <w:ind w:leftChars="0"/>
+        <w:rPr>
+          <w:rFonts w:hint="eastAsia"/>
+        </w:rPr>
+      </w:pPr>
+      <w:r>
+        <w:t>Echo</w:t>
+      </w:r>
+      <w:r>
+        <w:rPr>
+          <w:rFonts w:hint="eastAsia"/>
+        </w:rPr>
+        <w:t xml:space="preserve">기능 구현 </w:t>
+      </w:r>
+      <w:r>
+        <w:t xml:space="preserve">: </w:t>
+      </w:r>
+      <w:proofErr w:type="spellStart"/>
+      <w:r>
+        <w:rPr>
+          <w:rFonts w:hint="eastAsia"/>
+        </w:rPr>
+        <w:t>클라에서</w:t>
+      </w:r>
+      <w:proofErr w:type="spellEnd"/>
+      <w:r>
+        <w:rPr>
+          <w:rFonts w:hint="eastAsia"/>
+        </w:rPr>
+        <w:t xml:space="preserve"> 서버로 메시지 전송 시,</w:t>
+      </w:r>
+      <w:r>
+        <w:t xml:space="preserve"> </w:t>
+      </w:r>
+      <w:r>
+        <w:rPr>
+          <w:rFonts w:hint="eastAsia"/>
+        </w:rPr>
+        <w:t>서버에서 메시지를 그대로 다시 돌려보내는 기능</w:t>
+      </w:r>
       <w:bookmarkStart w:id="0" w:name="_GoBack"/>
       <w:bookmarkEnd w:id="0"/>
     </w:p>
@@ -2198,6 +2779,118 @@
     </w:lvl>
   </w:abstractNum>
   <w:abstractNum w:abstractNumId="15" w15:restartNumberingAfterBreak="0">
+    <w:nsid w:val="3FCC2E47"/>
+    <w:multiLevelType w:val="hybridMultilevel"/>
+    <w:tmpl w:val="14B4BE14"/>
+    <w:lvl w:ilvl="0" w:tplc="742078A6">
+      <w:numFmt w:val="bullet"/>
+      <w:lvlText w:val=""/>
+      <w:lvlJc w:val="left"/>
+      <w:pPr>
+        <w:ind w:left="1120" w:hanging="360"/>
+      </w:pPr>
+      <w:rPr>
+        <w:rFonts w:ascii="Wingdings" w:eastAsiaTheme="minorEastAsia" w:hAnsi="Wingdings" w:cstheme="minorBidi" w:hint="default"/>
+      </w:rPr>
+    </w:lvl>
+    <w:lvl w:ilvl="1" w:tplc="04090003" w:tentative="1">
+      <w:start w:val="1"/>
+      <w:numFmt w:val="bullet"/>
+      <w:lvlText w:val=""/>
+      <w:lvlJc w:val="left"/>
+      <w:pPr>
+        <w:ind w:left="1560" w:hanging="400"/>
+      </w:pPr>
+      <w:rPr>
+        <w:rFonts w:ascii="Wingdings" w:hAnsi="Wingdings" w:hint="default"/>
+      </w:rPr>
+    </w:lvl>
+    <w:lvl w:ilvl="2" w:tplc="04090005" w:tentative="1">
+      <w:start w:val="1"/>
+      <w:numFmt w:val="bullet"/>
+      <w:lvlText w:val=""/>
+      <w:lvlJc w:val="left"/>
+      <w:pPr>
+        <w:ind w:left="1960" w:hanging="400"/>
+      </w:pPr>
+      <w:rPr>
+        <w:rFonts w:ascii="Wingdings" w:hAnsi="Wingdings" w:hint="default"/>
+      </w:rPr>
+    </w:lvl>
+    <w:lvl w:ilvl="3" w:tplc="04090001" w:tentative="1">
+      <w:start w:val="1"/>
+      <w:numFmt w:val="bullet"/>
+      <w:lvlText w:val=""/>
+      <w:lvlJc w:val="left"/>
+      <w:pPr>
+        <w:ind w:left="2360" w:hanging="400"/>
+      </w:pPr>
+      <w:rPr>
+        <w:rFonts w:ascii="Wingdings" w:hAnsi="Wingdings" w:hint="default"/>
+      </w:rPr>
+    </w:lvl>
+    <w:lvl w:ilvl="4" w:tplc="04090003" w:tentative="1">
+      <w:start w:val="1"/>
+      <w:numFmt w:val="bullet"/>
+      <w:lvlText w:val=""/>
+      <w:lvlJc w:val="left"/>
+      <w:pPr>
+        <w:ind w:left="2760" w:hanging="400"/>
+      </w:pPr>
+      <w:rPr>
+        <w:rFonts w:ascii="Wingdings" w:hAnsi="Wingdings" w:hint="default"/>
+      </w:rPr>
+    </w:lvl>
+    <w:lvl w:ilvl="5" w:tplc="04090005" w:tentative="1">
+      <w:start w:val="1"/>
+      <w:numFmt w:val="bullet"/>
+      <w:lvlText w:val=""/>
+      <w:lvlJc w:val="left"/>
+      <w:pPr>
+        <w:ind w:left="3160" w:hanging="400"/>
+      </w:pPr>
+      <w:rPr>
+        <w:rFonts w:ascii="Wingdings" w:hAnsi="Wingdings" w:hint="default"/>
+      </w:rPr>
+    </w:lvl>
+    <w:lvl w:ilvl="6" w:tplc="04090001" w:tentative="1">
+      <w:start w:val="1"/>
+      <w:numFmt w:val="bullet"/>
+      <w:lvlText w:val=""/>
+      <w:lvlJc w:val="left"/>
+      <w:pPr>
+        <w:ind w:left="3560" w:hanging="400"/>
+      </w:pPr>
+      <w:rPr>
+        <w:rFonts w:ascii="Wingdings" w:hAnsi="Wingdings" w:hint="default"/>
+      </w:rPr>
+    </w:lvl>
+    <w:lvl w:ilvl="7" w:tplc="04090003" w:tentative="1">
+      <w:start w:val="1"/>
+      <w:numFmt w:val="bullet"/>
+      <w:lvlText w:val=""/>
+      <w:lvlJc w:val="left"/>
+      <w:pPr>
+        <w:ind w:left="3960" w:hanging="400"/>
+      </w:pPr>
+      <w:rPr>
+        <w:rFonts w:ascii="Wingdings" w:hAnsi="Wingdings" w:hint="default"/>
+      </w:rPr>
+    </w:lvl>
+    <w:lvl w:ilvl="8" w:tplc="04090005" w:tentative="1">
+      <w:start w:val="1"/>
+      <w:numFmt w:val="bullet"/>
+      <w:lvlText w:val=""/>
+      <w:lvlJc w:val="left"/>
+      <w:pPr>
+        <w:ind w:left="4360" w:hanging="400"/>
+      </w:pPr>
+      <w:rPr>
+        <w:rFonts w:ascii="Wingdings" w:hAnsi="Wingdings" w:hint="default"/>
+      </w:rPr>
+    </w:lvl>
+  </w:abstractNum>
+  <w:abstractNum w:abstractNumId="16" w15:restartNumberingAfterBreak="0">
     <w:nsid w:val="4ADE5FE3"/>
     <w:multiLevelType w:val="hybridMultilevel"/>
     <w:tmpl w:val="51AE01F6"/>
@@ -2286,7 +2979,7 @@
       </w:pPr>
     </w:lvl>
   </w:abstractNum>
-  <w:abstractNum w:abstractNumId="16" w15:restartNumberingAfterBreak="0">
+  <w:abstractNum w:abstractNumId="17" w15:restartNumberingAfterBreak="0">
     <w:nsid w:val="4CCB4B99"/>
     <w:multiLevelType w:val="hybridMultilevel"/>
     <w:tmpl w:val="A79A47AC"/>
@@ -2375,7 +3068,7 @@
       </w:pPr>
     </w:lvl>
   </w:abstractNum>
-  <w:abstractNum w:abstractNumId="17" w15:restartNumberingAfterBreak="0">
+  <w:abstractNum w:abstractNumId="18" w15:restartNumberingAfterBreak="0">
     <w:nsid w:val="528156A4"/>
     <w:multiLevelType w:val="hybridMultilevel"/>
     <w:tmpl w:val="635AF572"/>
@@ -2488,7 +3181,7 @@
       </w:rPr>
     </w:lvl>
   </w:abstractNum>
-  <w:abstractNum w:abstractNumId="18" w15:restartNumberingAfterBreak="0">
+  <w:abstractNum w:abstractNumId="19" w15:restartNumberingAfterBreak="0">
     <w:nsid w:val="55BE15CF"/>
     <w:multiLevelType w:val="hybridMultilevel"/>
     <w:tmpl w:val="38AEB970"/>
@@ -2601,7 +3294,7 @@
       </w:rPr>
     </w:lvl>
   </w:abstractNum>
-  <w:abstractNum w:abstractNumId="19" w15:restartNumberingAfterBreak="0">
+  <w:abstractNum w:abstractNumId="20" w15:restartNumberingAfterBreak="0">
     <w:nsid w:val="589D409C"/>
     <w:multiLevelType w:val="hybridMultilevel"/>
     <w:tmpl w:val="C1A0AB48"/>
@@ -2714,7 +3407,7 @@
       </w:rPr>
     </w:lvl>
   </w:abstractNum>
-  <w:abstractNum w:abstractNumId="20" w15:restartNumberingAfterBreak="0">
+  <w:abstractNum w:abstractNumId="21" w15:restartNumberingAfterBreak="0">
     <w:nsid w:val="60A7255D"/>
     <w:multiLevelType w:val="hybridMultilevel"/>
     <w:tmpl w:val="0B5ADA40"/>
@@ -2827,7 +3520,7 @@
       </w:rPr>
     </w:lvl>
   </w:abstractNum>
-  <w:abstractNum w:abstractNumId="21" w15:restartNumberingAfterBreak="0">
+  <w:abstractNum w:abstractNumId="22" w15:restartNumberingAfterBreak="0">
     <w:nsid w:val="62A11840"/>
     <w:multiLevelType w:val="hybridMultilevel"/>
     <w:tmpl w:val="ED1C015C"/>
@@ -2940,7 +3633,7 @@
       </w:rPr>
     </w:lvl>
   </w:abstractNum>
-  <w:abstractNum w:abstractNumId="22" w15:restartNumberingAfterBreak="0">
+  <w:abstractNum w:abstractNumId="23" w15:restartNumberingAfterBreak="0">
     <w:nsid w:val="64F73052"/>
     <w:multiLevelType w:val="hybridMultilevel"/>
     <w:tmpl w:val="E3829236"/>
@@ -3029,7 +3722,7 @@
       </w:pPr>
     </w:lvl>
   </w:abstractNum>
-  <w:abstractNum w:abstractNumId="23" w15:restartNumberingAfterBreak="0">
+  <w:abstractNum w:abstractNumId="24" w15:restartNumberingAfterBreak="0">
     <w:nsid w:val="6F583F83"/>
     <w:multiLevelType w:val="hybridMultilevel"/>
     <w:tmpl w:val="EE5855BC"/>
@@ -3119,7 +3812,7 @@
       </w:pPr>
     </w:lvl>
   </w:abstractNum>
-  <w:abstractNum w:abstractNumId="24" w15:restartNumberingAfterBreak="0">
+  <w:abstractNum w:abstractNumId="25" w15:restartNumberingAfterBreak="0">
     <w:nsid w:val="717016A4"/>
     <w:multiLevelType w:val="hybridMultilevel"/>
     <w:tmpl w:val="7FD20ACE"/>
@@ -3232,7 +3925,7 @@
       </w:rPr>
     </w:lvl>
   </w:abstractNum>
-  <w:abstractNum w:abstractNumId="25" w15:restartNumberingAfterBreak="0">
+  <w:abstractNum w:abstractNumId="26" w15:restartNumberingAfterBreak="0">
     <w:nsid w:val="73751BD7"/>
     <w:multiLevelType w:val="hybridMultilevel"/>
     <w:tmpl w:val="C706C10C"/>
@@ -3344,7 +4037,7 @@
       </w:rPr>
     </w:lvl>
   </w:abstractNum>
-  <w:abstractNum w:abstractNumId="26" w15:restartNumberingAfterBreak="0">
+  <w:abstractNum w:abstractNumId="27" w15:restartNumberingAfterBreak="0">
     <w:nsid w:val="76377865"/>
     <w:multiLevelType w:val="hybridMultilevel"/>
     <w:tmpl w:val="19AA18C8"/>
@@ -3461,28 +4154,28 @@
     <w:abstractNumId w:val="3"/>
   </w:num>
   <w:num w:numId="2">
-    <w:abstractNumId w:val="17"/>
+    <w:abstractNumId w:val="18"/>
   </w:num>
   <w:num w:numId="3">
-    <w:abstractNumId w:val="21"/>
+    <w:abstractNumId w:val="22"/>
   </w:num>
   <w:num w:numId="4">
-    <w:abstractNumId w:val="25"/>
+    <w:abstractNumId w:val="26"/>
   </w:num>
   <w:num w:numId="5">
-    <w:abstractNumId w:val="15"/>
+    <w:abstractNumId w:val="16"/>
   </w:num>
   <w:num w:numId="6">
-    <w:abstractNumId w:val="20"/>
+    <w:abstractNumId w:val="21"/>
   </w:num>
   <w:num w:numId="7">
     <w:abstractNumId w:val="5"/>
   </w:num>
   <w:num w:numId="8">
-    <w:abstractNumId w:val="26"/>
+    <w:abstractNumId w:val="27"/>
   </w:num>
   <w:num w:numId="9">
-    <w:abstractNumId w:val="24"/>
+    <w:abstractNumId w:val="25"/>
   </w:num>
   <w:num w:numId="10">
     <w:abstractNumId w:val="11"/>
@@ -3500,10 +4193,10 @@
     <w:abstractNumId w:val="13"/>
   </w:num>
   <w:num w:numId="15">
-    <w:abstractNumId w:val="23"/>
+    <w:abstractNumId w:val="24"/>
   </w:num>
   <w:num w:numId="16">
-    <w:abstractNumId w:val="18"/>
+    <w:abstractNumId w:val="19"/>
   </w:num>
   <w:num w:numId="17">
     <w:abstractNumId w:val="4"/>
@@ -3512,7 +4205,7 @@
     <w:abstractNumId w:val="12"/>
   </w:num>
   <w:num w:numId="19">
-    <w:abstractNumId w:val="16"/>
+    <w:abstractNumId w:val="17"/>
   </w:num>
   <w:num w:numId="20">
     <w:abstractNumId w:val="8"/>
@@ -3521,7 +4214,7 @@
     <w:abstractNumId w:val="9"/>
   </w:num>
   <w:num w:numId="22">
-    <w:abstractNumId w:val="19"/>
+    <w:abstractNumId w:val="20"/>
   </w:num>
   <w:num w:numId="23">
     <w:abstractNumId w:val="1"/>
@@ -3530,13 +4223,16 @@
     <w:abstractNumId w:val="0"/>
   </w:num>
   <w:num w:numId="25">
-    <w:abstractNumId w:val="22"/>
+    <w:abstractNumId w:val="23"/>
   </w:num>
   <w:num w:numId="26">
     <w:abstractNumId w:val="6"/>
   </w:num>
   <w:num w:numId="27">
     <w:abstractNumId w:val="10"/>
+  </w:num>
+  <w:num w:numId="28">
+    <w:abstractNumId w:val="15"/>
   </w:num>
 </w:numbering>
 </file>

</xml_diff>

<commit_message>
chat02.html has been updated
</commit_message>
<xml_diff>
--- a/Chapters/Chapter10_01.docx
+++ b/Chapters/Chapter10_01.docx
@@ -1124,9 +1124,6 @@
           <w:numId w:val="28"/>
         </w:numPr>
         <w:ind w:leftChars="0"/>
-        <w:rPr>
-          <w:rFonts w:hint="eastAsia"/>
-        </w:rPr>
       </w:pPr>
       <w:r>
         <w:t>Echo</w:t>
@@ -1135,10 +1132,21 @@
         <w:rPr>
           <w:rFonts w:hint="eastAsia"/>
         </w:rPr>
-        <w:t xml:space="preserve">기능 구현 </w:t>
-      </w:r>
-      <w:r>
-        <w:t xml:space="preserve">: </w:t>
+        <w:t xml:space="preserve">기능 </w:t>
+      </w:r>
+      <w:proofErr w:type="gramStart"/>
+      <w:r>
+        <w:rPr>
+          <w:rFonts w:hint="eastAsia"/>
+        </w:rPr>
+        <w:t xml:space="preserve">구현 </w:t>
+      </w:r>
+      <w:r>
+        <w:t>:</w:t>
+      </w:r>
+      <w:proofErr w:type="gramEnd"/>
+      <w:r>
+        <w:t xml:space="preserve"> </w:t>
       </w:r>
       <w:proofErr w:type="spellStart"/>
       <w:r>
@@ -1162,6 +1170,313 @@
           <w:rFonts w:hint="eastAsia"/>
         </w:rPr>
         <w:t>서버에서 메시지를 그대로 다시 돌려보내는 기능</w:t>
+      </w:r>
+    </w:p>
+    <w:p>
+      <w:pPr>
+        <w:ind w:left="760"/>
+      </w:pPr>
+    </w:p>
+    <w:p>
+      <w:pPr>
+        <w:ind w:left="760"/>
+      </w:pPr>
+      <w:r>
+        <w:t>[chat02.html]</w:t>
+      </w:r>
+    </w:p>
+    <w:p>
+      <w:pPr>
+        <w:ind w:left="760"/>
+      </w:pPr>
+      <w:proofErr w:type="spellStart"/>
+      <w:r>
+        <w:t>Socket.on</w:t>
+      </w:r>
+      <w:proofErr w:type="spellEnd"/>
+      <w:r>
+        <w:rPr>
+          <w:rFonts w:hint="eastAsia"/>
+        </w:rPr>
+        <w:t xml:space="preserve">에서 </w:t>
+      </w:r>
+      <w:r>
+        <w:t xml:space="preserve">connect </w:t>
+      </w:r>
+      <w:r>
+        <w:rPr>
+          <w:rFonts w:hint="eastAsia"/>
+        </w:rPr>
+        <w:t xml:space="preserve">이벤트 내부에 </w:t>
+      </w:r>
+      <w:proofErr w:type="spellStart"/>
+      <w:proofErr w:type="gramStart"/>
+      <w:r>
+        <w:t>socket.on</w:t>
+      </w:r>
+      <w:proofErr w:type="spellEnd"/>
+      <w:proofErr w:type="gramEnd"/>
+      <w:r>
+        <w:rPr>
+          <w:rFonts w:hint="eastAsia"/>
+        </w:rPr>
+        <w:t xml:space="preserve">으로 </w:t>
+      </w:r>
+      <w:r>
+        <w:t>message</w:t>
+      </w:r>
+      <w:r>
+        <w:rPr>
+          <w:rFonts w:hint="eastAsia"/>
+        </w:rPr>
+        <w:t>이벤트 설정한다.</w:t>
+      </w:r>
+    </w:p>
+    <w:p>
+      <w:pPr>
+        <w:ind w:left="760"/>
+      </w:pPr>
+      <w:r>
+        <w:t>Message</w:t>
+      </w:r>
+      <w:r>
+        <w:rPr>
+          <w:rFonts w:hint="eastAsia"/>
+        </w:rPr>
+        <w:t xml:space="preserve"> 파라미터로 받은 </w:t>
+      </w:r>
+      <w:r>
+        <w:t xml:space="preserve">JSON </w:t>
+      </w:r>
+      <w:r>
+        <w:rPr>
+          <w:rFonts w:hint="eastAsia"/>
+        </w:rPr>
+        <w:t xml:space="preserve">데이터를 </w:t>
+      </w:r>
+      <w:proofErr w:type="spellStart"/>
+      <w:r>
+        <w:t>stringfy</w:t>
+      </w:r>
+      <w:proofErr w:type="spellEnd"/>
+      <w:r>
+        <w:t xml:space="preserve"> </w:t>
+      </w:r>
+      <w:r>
+        <w:rPr>
+          <w:rFonts w:hint="eastAsia"/>
+        </w:rPr>
+        <w:t>해주고,</w:t>
+      </w:r>
+      <w:r>
+        <w:t xml:space="preserve"> sender, recipient, command, type, data </w:t>
+      </w:r>
+      <w:r>
+        <w:rPr>
+          <w:rFonts w:hint="eastAsia"/>
+        </w:rPr>
+        <w:t>속성을 설정해 준다.</w:t>
+      </w:r>
+      <w:r>
+        <w:t xml:space="preserve"> </w:t>
+      </w:r>
+    </w:p>
+    <w:p>
+      <w:pPr>
+        <w:ind w:left="760"/>
+      </w:pPr>
+      <w:r>
+        <w:rPr>
+          <w:rFonts w:hint="eastAsia"/>
+        </w:rPr>
+        <w:t xml:space="preserve">그리고 </w:t>
+      </w:r>
+      <w:proofErr w:type="spellStart"/>
+      <w:r>
+        <w:rPr>
+          <w:rFonts w:hint="eastAsia"/>
+        </w:rPr>
+        <w:t>클라</w:t>
+      </w:r>
+      <w:proofErr w:type="spellEnd"/>
+      <w:r>
+        <w:rPr>
+          <w:rFonts w:hint="eastAsia"/>
+        </w:rPr>
+        <w:t xml:space="preserve"> 화면에서 </w:t>
+      </w:r>
+      <w:r>
+        <w:rPr>
+          <w:rFonts w:hint="eastAsia"/>
+        </w:rPr>
+        <w:t>보내는 사람 아이디,</w:t>
+      </w:r>
+      <w:r>
+        <w:t xml:space="preserve"> </w:t>
+      </w:r>
+      <w:proofErr w:type="spellStart"/>
+      <w:r>
+        <w:rPr>
+          <w:rFonts w:hint="eastAsia"/>
+        </w:rPr>
+        <w:t>받는사람</w:t>
+      </w:r>
+      <w:proofErr w:type="spellEnd"/>
+      <w:r>
+        <w:rPr>
+          <w:rFonts w:hint="eastAsia"/>
+        </w:rPr>
+        <w:t xml:space="preserve"> 아이디,</w:t>
+      </w:r>
+      <w:r>
+        <w:t xml:space="preserve"> </w:t>
+      </w:r>
+      <w:r>
+        <w:rPr>
+          <w:rFonts w:hint="eastAsia"/>
+        </w:rPr>
+        <w:t>메시지를 입력하는 기능을 추가한다.</w:t>
+      </w:r>
+    </w:p>
+    <w:p>
+      <w:pPr>
+        <w:ind w:left="760"/>
+        <w:rPr>
+          <w:rFonts w:hint="eastAsia"/>
+        </w:rPr>
+      </w:pPr>
+      <w:r>
+        <w:rPr>
+          <w:rFonts w:hint="eastAsia"/>
+        </w:rPr>
+        <w:t>그 다음 위의 전송버튼 클릭 이벤트를 정의한다.</w:t>
+      </w:r>
+      <w:r>
+        <w:rPr>
+          <w:rFonts w:hint="eastAsia"/>
+        </w:rPr>
+        <w:t xml:space="preserve"> 이 처리는 </w:t>
+      </w:r>
+      <w:proofErr w:type="spellStart"/>
+      <w:r>
+        <w:rPr>
+          <w:rFonts w:hint="eastAsia"/>
+        </w:rPr>
+        <w:t>s</w:t>
+      </w:r>
+      <w:r>
+        <w:t>endButton</w:t>
+      </w:r>
+      <w:proofErr w:type="spellEnd"/>
+      <w:r>
+        <w:rPr>
+          <w:rFonts w:hint="eastAsia"/>
+        </w:rPr>
+        <w:t xml:space="preserve">에 </w:t>
+      </w:r>
+      <w:r>
+        <w:t xml:space="preserve">click </w:t>
+      </w:r>
+      <w:r>
+        <w:rPr>
+          <w:rFonts w:hint="eastAsia"/>
+        </w:rPr>
+        <w:t>이벤트를 바인딩하고,</w:t>
+      </w:r>
+      <w:r>
+        <w:t xml:space="preserve"> </w:t>
+      </w:r>
+      <w:r>
+        <w:rPr>
+          <w:rFonts w:hint="eastAsia"/>
+        </w:rPr>
+        <w:t xml:space="preserve">서버로 보낼 </w:t>
+      </w:r>
+      <w:r>
+        <w:t>output</w:t>
+      </w:r>
+      <w:r>
+        <w:rPr>
+          <w:rFonts w:hint="eastAsia"/>
+        </w:rPr>
+        <w:t xml:space="preserve">에 </w:t>
+      </w:r>
+      <w:r>
+        <w:t>sender, recipient, data, type</w:t>
+      </w:r>
+      <w:r>
+        <w:rPr>
+          <w:rFonts w:hint="eastAsia"/>
+        </w:rPr>
+        <w:t>등을</w:t>
+      </w:r>
+      <w:r>
+        <w:rPr>
+          <w:rFonts w:hint="eastAsia"/>
+        </w:rPr>
+        <w:t xml:space="preserve"> </w:t>
+      </w:r>
+      <w:proofErr w:type="spellStart"/>
+      <w:r>
+        <w:t>stringify</w:t>
+      </w:r>
+      <w:proofErr w:type="spellEnd"/>
+      <w:r>
+        <w:rPr>
+          <w:rFonts w:hint="eastAsia"/>
+        </w:rPr>
+        <w:t>시켜준다.</w:t>
+      </w:r>
+      <w:r>
+        <w:t xml:space="preserve"> </w:t>
+      </w:r>
+      <w:r>
+        <w:rPr>
+          <w:rFonts w:hint="eastAsia"/>
+        </w:rPr>
+        <w:t>그럼 전송버튼을 클릭</w:t>
+      </w:r>
+      <w:r>
+        <w:rPr>
+          <w:rFonts w:hint="eastAsia"/>
+        </w:rPr>
+        <w:t xml:space="preserve">하면 </w:t>
+      </w:r>
+      <w:r>
+        <w:t xml:space="preserve">message </w:t>
+      </w:r>
+      <w:r>
+        <w:rPr>
+          <w:rFonts w:hint="eastAsia"/>
+        </w:rPr>
+        <w:t xml:space="preserve">이벤트를 </w:t>
+      </w:r>
+      <w:r>
+        <w:t>emit</w:t>
+      </w:r>
+      <w:r>
+        <w:rPr>
+          <w:rFonts w:hint="eastAsia"/>
+        </w:rPr>
+        <w:t xml:space="preserve">하고 파라미터로 </w:t>
+      </w:r>
+      <w:r>
+        <w:t>output(JSON</w:t>
+      </w:r>
+      <w:r>
+        <w:rPr>
+          <w:rFonts w:hint="eastAsia"/>
+        </w:rPr>
+        <w:t>포맷 데이터 종류들 구분)</w:t>
+      </w:r>
+      <w:r>
+        <w:t>output</w:t>
+      </w:r>
+      <w:r>
+        <w:rPr>
+          <w:rFonts w:hint="eastAsia"/>
+        </w:rPr>
+        <w:t>을 전달하면 된다.</w:t>
       </w:r>
       <w:bookmarkStart w:id="0" w:name="_GoBack"/>
       <w:bookmarkEnd w:id="0"/>

</xml_diff>